<commit_message>
Modified my part of the report
</commit_message>
<xml_diff>
--- a/Development Activity Report.docx
+++ b/Development Activity Report.docx
@@ -1,6 +1,6 @@
 
 <file path=word/document.xml><?xml version="1.0" encoding="utf-8"?>
-<w:document xmlns:wpc="http://schemas.microsoft.com/office/word/2010/wordprocessingCanvas" xmlns:mo="http://schemas.microsoft.com/office/mac/office/2008/main" xmlns:mc="http://schemas.openxmlformats.org/markup-compatibility/2006" xmlns:mv="urn:schemas-microsoft-com:mac:vml" xmlns:o="urn:schemas-microsoft-com:office:office" xmlns:r="http://schemas.openxmlformats.org/officeDocument/2006/relationships" xmlns:m="http://schemas.openxmlformats.org/officeDocument/2006/math" xmlns:v="urn:schemas-microsoft-com:vml" xmlns:wp14="http://schemas.microsoft.com/office/word/2010/wordprocessingDrawing" xmlns:wp="http://schemas.openxmlformats.org/drawingml/2006/wordprocessingDrawing" xmlns:w10="urn:schemas-microsoft-com:office:word" xmlns:w="http://schemas.openxmlformats.org/wordprocessingml/2006/main" xmlns:w14="http://schemas.microsoft.com/office/word/2010/wordml" xmlns:w15="http://schemas.microsoft.com/office/word/2012/wordml" xmlns:wpg="http://schemas.microsoft.com/office/word/2010/wordprocessingGroup" xmlns:wpi="http://schemas.microsoft.com/office/word/2010/wordprocessingInk" xmlns:wne="http://schemas.microsoft.com/office/word/2006/wordml" xmlns:wps="http://schemas.microsoft.com/office/word/2010/wordprocessingShape" mc:Ignorable="w14 w15 wp14">
+<w:document xmlns:wpc="http://schemas.microsoft.com/office/word/2010/wordprocessingCanvas" xmlns:cx="http://schemas.microsoft.com/office/drawing/2014/chartex" xmlns:cx1="http://schemas.microsoft.com/office/drawing/2015/9/8/chartex" xmlns:cx2="http://schemas.microsoft.com/office/drawing/2015/10/21/chartex" xmlns:cx3="http://schemas.microsoft.com/office/drawing/2016/5/9/chartex" xmlns:cx4="http://schemas.microsoft.com/office/drawing/2016/5/10/chartex" xmlns:cx5="http://schemas.microsoft.com/office/drawing/2016/5/11/chartex" xmlns:cx6="http://schemas.microsoft.com/office/drawing/2016/5/12/chartex" xmlns:cx7="http://schemas.microsoft.com/office/drawing/2016/5/13/chartex" xmlns:cx8="http://schemas.microsoft.com/office/drawing/2016/5/14/chartex" xmlns:mc="http://schemas.openxmlformats.org/markup-compatibility/2006" xmlns:aink="http://schemas.microsoft.com/office/drawing/2016/ink" xmlns:am3d="http://schemas.microsoft.com/office/drawing/2017/model3d" xmlns:o="urn:schemas-microsoft-com:office:office" xmlns:r="http://schemas.openxmlformats.org/officeDocument/2006/relationships" xmlns:m="http://schemas.openxmlformats.org/officeDocument/2006/math" xmlns:v="urn:schemas-microsoft-com:vml" xmlns:wp14="http://schemas.microsoft.com/office/word/2010/wordprocessingDrawing" xmlns:wp="http://schemas.openxmlformats.org/drawingml/2006/wordprocessingDrawing" xmlns:w10="urn:schemas-microsoft-com:office:word" xmlns:w="http://schemas.openxmlformats.org/wordprocessingml/2006/main" xmlns:w14="http://schemas.microsoft.com/office/word/2010/wordml" xmlns:w15="http://schemas.microsoft.com/office/word/2012/wordml" xmlns:w16cid="http://schemas.microsoft.com/office/word/2016/wordml/cid" xmlns:w16se="http://schemas.microsoft.com/office/word/2015/wordml/symex" xmlns:wpg="http://schemas.microsoft.com/office/word/2010/wordprocessingGroup" xmlns:wpi="http://schemas.microsoft.com/office/word/2010/wordprocessingInk" xmlns:wne="http://schemas.microsoft.com/office/word/2006/wordml" xmlns:wps="http://schemas.microsoft.com/office/word/2010/wordprocessingShape" mc:Ignorable="w14 w15 w16se w16cid wp14">
   <w:body>
     <w:p>
       <w:pPr>
@@ -13,8 +13,6 @@
           <w:szCs w:val="32"/>
         </w:rPr>
       </w:pPr>
-      <w:bookmarkStart w:id="0" w:name="_GoBack"/>
-      <w:bookmarkEnd w:id="0"/>
       <w:r>
         <w:rPr>
           <w:rFonts w:eastAsia="Calibri" w:cs="Arial"/>
@@ -155,22 +153,6 @@
           <w:szCs w:val="24"/>
         </w:rPr>
       </w:pPr>
-    </w:p>
-    <w:p>
-      <w:pPr>
-        <w:rPr>
-          <w:sz w:val="24"/>
-          <w:szCs w:val="24"/>
-        </w:rPr>
-      </w:pPr>
-    </w:p>
-    <w:p>
-      <w:pPr>
-        <w:rPr>
-          <w:sz w:val="24"/>
-          <w:szCs w:val="24"/>
-        </w:rPr>
-      </w:pPr>
       <w:r>
         <w:rPr>
           <w:noProof/>
@@ -179,9 +161,17 @@
           <w:lang w:eastAsia="en-GB"/>
         </w:rPr>
         <w:drawing>
-          <wp:inline distT="0" distB="0" distL="0" distR="0" wp14:anchorId="1E8B0E2F" wp14:editId="57ABE2C9">
+          <wp:anchor distT="0" distB="0" distL="114300" distR="114300" simplePos="0" relativeHeight="251662336" behindDoc="0" locked="0" layoutInCell="1" allowOverlap="1" wp14:anchorId="1E8B0E2F" wp14:editId="22704456">
+            <wp:simplePos x="0" y="0"/>
+            <wp:positionH relativeFrom="margin">
+              <wp:align>left</wp:align>
+            </wp:positionH>
+            <wp:positionV relativeFrom="paragraph">
+              <wp:posOffset>269087</wp:posOffset>
+            </wp:positionV>
             <wp:extent cx="4944140" cy="3114675"/>
-            <wp:effectExtent l="0" t="0" r="8890" b="9525"/>
+            <wp:effectExtent l="19050" t="19050" r="27940" b="9525"/>
+            <wp:wrapTopAndBottom/>
             <wp:docPr id="1" name="Picture 1"/>
             <wp:cNvGraphicFramePr>
               <a:graphicFrameLocks xmlns:a="http://schemas.openxmlformats.org/drawingml/2006/main" noChangeAspect="1"/>
@@ -207,13 +197,17 @@
                   <pic:spPr bwMode="auto">
                     <a:xfrm>
                       <a:off x="0" y="0"/>
-                      <a:ext cx="4945432" cy="3115489"/>
+                      <a:ext cx="4944140" cy="3114675"/>
                     </a:xfrm>
                     <a:prstGeom prst="rect">
                       <a:avLst/>
                     </a:prstGeom>
                     <a:ln>
-                      <a:noFill/>
+                      <a:solidFill>
+                        <a:schemeClr val="bg1">
+                          <a:lumMod val="65000"/>
+                        </a:schemeClr>
+                      </a:solidFill>
                     </a:ln>
                     <a:extLst>
                       <a:ext uri="{53640926-AAD7-44D8-BBD7-CCE9431645EC}">
@@ -224,39 +218,46 @@
                 </pic:pic>
               </a:graphicData>
             </a:graphic>
-          </wp:inline>
+            <wp14:sizeRelH relativeFrom="page">
+              <wp14:pctWidth>0</wp14:pctWidth>
+            </wp14:sizeRelH>
+            <wp14:sizeRelV relativeFrom="page">
+              <wp14:pctHeight>0</wp14:pctHeight>
+            </wp14:sizeRelV>
+          </wp:anchor>
         </w:drawing>
       </w:r>
     </w:p>
     <w:p>
       <w:pPr>
-        <w:rPr>
-          <w:sz w:val="24"/>
-          <w:szCs w:val="24"/>
-        </w:rPr>
-      </w:pPr>
-    </w:p>
-    <w:p>
-      <w:pPr>
-        <w:rPr>
-          <w:sz w:val="24"/>
-          <w:szCs w:val="24"/>
-        </w:rPr>
-      </w:pPr>
-    </w:p>
-    <w:p>
-      <w:pPr>
-        <w:rPr>
-          <w:sz w:val="24"/>
-          <w:szCs w:val="24"/>
-        </w:rPr>
-      </w:pPr>
-      <w:r>
-        <w:rPr>
-          <w:sz w:val="24"/>
-          <w:szCs w:val="24"/>
-        </w:rPr>
-        <w:t xml:space="preserve">We encountered a problem when it came to the OpenGL graphics to work when it came to the main activity. After doing some research on the internet and using the developer.android.com website, we managed to find out that </w:t>
+        <w:pStyle w:val="NoSpacing"/>
+        <w:rPr>
+          <w:sz w:val="24"/>
+          <w:szCs w:val="24"/>
+        </w:rPr>
+      </w:pPr>
+    </w:p>
+    <w:p>
+      <w:pPr>
+        <w:rPr>
+          <w:sz w:val="24"/>
+          <w:szCs w:val="24"/>
+        </w:rPr>
+      </w:pPr>
+    </w:p>
+    <w:p>
+      <w:pPr>
+        <w:rPr>
+          <w:sz w:val="24"/>
+          <w:szCs w:val="24"/>
+        </w:rPr>
+      </w:pPr>
+      <w:r>
+        <w:rPr>
+          <w:sz w:val="24"/>
+          <w:szCs w:val="24"/>
+        </w:rPr>
+        <w:t xml:space="preserve">Once the OpenGL renderer was complete, we had trouble displaying it in the app’s main activity, we could only display the XML layout, or the OpenGL view, not both. This was because setting the view to the XML and to the OpenGL used the same code, meaning only one could be set. After some research, we discovered the </w:t>
       </w:r>
       <w:proofErr w:type="spellStart"/>
       <w:r>
@@ -264,21 +265,7 @@
           <w:sz w:val="24"/>
           <w:szCs w:val="24"/>
         </w:rPr>
-        <w:t>su</w:t>
-      </w:r>
-      <w:r>
-        <w:rPr>
-          <w:sz w:val="24"/>
-          <w:szCs w:val="24"/>
-        </w:rPr>
-        <w:t>rfaceV</w:t>
-      </w:r>
-      <w:r>
-        <w:rPr>
-          <w:sz w:val="24"/>
-          <w:szCs w:val="24"/>
-        </w:rPr>
-        <w:t>iew</w:t>
+        <w:t>surfaceView</w:t>
       </w:r>
       <w:proofErr w:type="spellEnd"/>
       <w:r>
@@ -286,14 +273,7 @@
           <w:sz w:val="24"/>
           <w:szCs w:val="24"/>
         </w:rPr>
-        <w:t xml:space="preserve"> was the issue that was not working with the main activity menu.</w:t>
-      </w:r>
-      <w:r>
-        <w:rPr>
-          <w:sz w:val="24"/>
-          <w:szCs w:val="24"/>
-        </w:rPr>
-        <w:t xml:space="preserve"> We needed to set </w:t>
+        <w:t xml:space="preserve"> class. This class provides a dedicated drawing surface that is placed inside an XML view. After reading through the </w:t>
       </w:r>
       <w:proofErr w:type="spellStart"/>
       <w:r>
@@ -301,7 +281,7 @@
           <w:sz w:val="24"/>
           <w:szCs w:val="24"/>
         </w:rPr>
-        <w:t>GLSurfaceView</w:t>
+        <w:t>surfaceView</w:t>
       </w:r>
       <w:proofErr w:type="spellEnd"/>
       <w:r>
@@ -309,7 +289,7 @@
           <w:sz w:val="24"/>
           <w:szCs w:val="24"/>
         </w:rPr>
-        <w:t xml:space="preserve"> to the </w:t>
+        <w:t xml:space="preserve"> page on developer.android.com, we were able to create a </w:t>
       </w:r>
       <w:proofErr w:type="spellStart"/>
       <w:r>
@@ -325,21 +305,15 @@
           <w:sz w:val="24"/>
           <w:szCs w:val="24"/>
         </w:rPr>
-        <w:t xml:space="preserve"> in the XML layout to display correctly.</w:t>
-      </w:r>
-      <w:r>
-        <w:rPr>
-          <w:sz w:val="24"/>
-          <w:szCs w:val="24"/>
-        </w:rPr>
-        <w:t xml:space="preserve"> After readin</w:t>
-      </w:r>
-      <w:r>
-        <w:rPr>
-          <w:sz w:val="24"/>
-          <w:szCs w:val="24"/>
-        </w:rPr>
-        <w:t xml:space="preserve">g the documentation on </w:t>
+        <w:t xml:space="preserve"> within the XML layout, and link it to the OpenGL renderer we made. Now, </w:t>
+      </w:r>
+      <w:r>
+        <w:rPr>
+          <w:sz w:val="24"/>
+          <w:szCs w:val="24"/>
+        </w:rPr>
+        <w:lastRenderedPageBreak/>
+        <w:t xml:space="preserve">when setting the view to the XML, the OpenGL renderer could be seen through the </w:t>
       </w:r>
       <w:proofErr w:type="spellStart"/>
       <w:r>
@@ -347,15 +321,7 @@
           <w:sz w:val="24"/>
           <w:szCs w:val="24"/>
         </w:rPr>
-        <w:lastRenderedPageBreak/>
-        <w:t>surfaceV</w:t>
-      </w:r>
-      <w:r>
-        <w:rPr>
-          <w:sz w:val="24"/>
-          <w:szCs w:val="24"/>
-        </w:rPr>
-        <w:t>iew</w:t>
+        <w:t>surfaceView</w:t>
       </w:r>
       <w:proofErr w:type="spellEnd"/>
       <w:r>
@@ -363,22 +329,7 @@
           <w:sz w:val="24"/>
           <w:szCs w:val="24"/>
         </w:rPr>
-        <w:t>, we added the appropriate code which we needed to the code and then we managed to get the main activity menu working fine.</w:t>
-      </w:r>
-    </w:p>
-    <w:p>
-      <w:pPr>
-        <w:rPr>
-          <w:sz w:val="24"/>
-          <w:szCs w:val="24"/>
-        </w:rPr>
-      </w:pPr>
-      <w:r>
-        <w:rPr>
-          <w:sz w:val="24"/>
-          <w:szCs w:val="24"/>
-        </w:rPr>
-        <w:t>(See screenshot below)</w:t>
+        <w:t>, which was set to fill the screen.</w:t>
       </w:r>
     </w:p>
     <w:p>
@@ -396,9 +347,17 @@
           <w:lang w:eastAsia="en-GB"/>
         </w:rPr>
         <w:drawing>
-          <wp:inline distT="0" distB="0" distL="0" distR="0" wp14:anchorId="62173E0F" wp14:editId="1F82EADF">
+          <wp:anchor distT="0" distB="0" distL="114300" distR="114300" simplePos="0" relativeHeight="251661312" behindDoc="0" locked="0" layoutInCell="1" allowOverlap="1" wp14:anchorId="62173E0F" wp14:editId="07598602">
+            <wp:simplePos x="0" y="0"/>
+            <wp:positionH relativeFrom="margin">
+              <wp:align>left</wp:align>
+            </wp:positionH>
+            <wp:positionV relativeFrom="paragraph">
+              <wp:posOffset>359650</wp:posOffset>
+            </wp:positionV>
             <wp:extent cx="5199321" cy="3986530"/>
-            <wp:effectExtent l="0" t="0" r="8255" b="1270"/>
+            <wp:effectExtent l="19050" t="19050" r="20955" b="13970"/>
+            <wp:wrapTopAndBottom/>
             <wp:docPr id="4" name="Picture 4"/>
             <wp:cNvGraphicFramePr>
               <a:graphicFrameLocks xmlns:a="http://schemas.openxmlformats.org/drawingml/2006/main" noChangeAspect="1"/>
@@ -424,13 +383,17 @@
                   <pic:spPr bwMode="auto">
                     <a:xfrm>
                       <a:off x="0" y="0"/>
-                      <a:ext cx="5200458" cy="3987402"/>
+                      <a:ext cx="5199321" cy="3986530"/>
                     </a:xfrm>
                     <a:prstGeom prst="rect">
                       <a:avLst/>
                     </a:prstGeom>
                     <a:ln>
-                      <a:noFill/>
+                      <a:solidFill>
+                        <a:schemeClr val="bg1">
+                          <a:lumMod val="65000"/>
+                        </a:schemeClr>
+                      </a:solidFill>
                     </a:ln>
                     <a:extLst>
                       <a:ext uri="{53640926-AAD7-44D8-BBD7-CCE9431645EC}">
@@ -441,62 +404,15 @@
                 </pic:pic>
               </a:graphicData>
             </a:graphic>
-          </wp:inline>
+            <wp14:sizeRelH relativeFrom="page">
+              <wp14:pctWidth>0</wp14:pctWidth>
+            </wp14:sizeRelH>
+            <wp14:sizeRelV relativeFrom="page">
+              <wp14:pctHeight>0</wp14:pctHeight>
+            </wp14:sizeRelV>
+          </wp:anchor>
         </w:drawing>
       </w:r>
-    </w:p>
-    <w:p>
-      <w:pPr>
-        <w:rPr>
-          <w:sz w:val="24"/>
-          <w:szCs w:val="24"/>
-        </w:rPr>
-      </w:pPr>
-    </w:p>
-    <w:p>
-      <w:pPr>
-        <w:rPr>
-          <w:sz w:val="24"/>
-          <w:szCs w:val="24"/>
-        </w:rPr>
-      </w:pPr>
-      <w:r>
-        <w:rPr>
-          <w:sz w:val="24"/>
-          <w:szCs w:val="24"/>
-        </w:rPr>
-        <w:t>Once our customer renderer class was set up, we made a dice class which holds all functionality for each of the die.</w:t>
-      </w:r>
-    </w:p>
-    <w:p>
-      <w:pPr>
-        <w:rPr>
-          <w:sz w:val="24"/>
-          <w:szCs w:val="24"/>
-        </w:rPr>
-      </w:pPr>
-      <w:r>
-        <w:rPr>
-          <w:sz w:val="24"/>
-          <w:szCs w:val="24"/>
-        </w:rPr>
-        <w:t>The OpenGL renderer sets up the rendering side of this and the dice class controls and sets up all the drawing and texturing of the dice. This is where we came across our first problem; we initially could not get the texture of the dice working however using developer.android.com helped us realise that we forgot to write a line of code which was crucial as it ma</w:t>
-      </w:r>
-      <w:r>
-        <w:rPr>
-          <w:sz w:val="24"/>
-          <w:szCs w:val="24"/>
-        </w:rPr>
-        <w:t>de the texture on the dice work.</w:t>
-      </w:r>
-    </w:p>
-    <w:p>
-      <w:pPr>
-        <w:rPr>
-          <w:sz w:val="24"/>
-          <w:szCs w:val="24"/>
-        </w:rPr>
-      </w:pPr>
       <w:r>
         <w:rPr>
           <w:sz w:val="24"/>
@@ -512,6 +428,90 @@
           <w:szCs w:val="24"/>
         </w:rPr>
       </w:pPr>
+    </w:p>
+    <w:p>
+      <w:pPr>
+        <w:rPr>
+          <w:sz w:val="24"/>
+          <w:szCs w:val="24"/>
+        </w:rPr>
+      </w:pPr>
+      <w:r>
+        <w:rPr>
+          <w:sz w:val="24"/>
+          <w:szCs w:val="24"/>
+        </w:rPr>
+        <w:t>Once the custom renderer class was set up, we made a class to handle the functionality for each die.</w:t>
+      </w:r>
+    </w:p>
+    <w:p>
+      <w:pPr>
+        <w:rPr>
+          <w:sz w:val="24"/>
+          <w:szCs w:val="24"/>
+        </w:rPr>
+      </w:pPr>
+      <w:r>
+        <w:rPr>
+          <w:sz w:val="24"/>
+          <w:szCs w:val="24"/>
+        </w:rPr>
+        <w:t>The OpenGL renderer class handles the rendering side of things, like creating the surfaces, what happens when a surface is changed, or when each frame is drawn. The Dice class handles the functionality for the creation, drawing and texturing of the dice.</w:t>
+      </w:r>
+    </w:p>
+    <w:p>
+      <w:pPr>
+        <w:rPr>
+          <w:sz w:val="24"/>
+          <w:szCs w:val="24"/>
+        </w:rPr>
+      </w:pPr>
+      <w:r>
+        <w:rPr>
+          <w:sz w:val="24"/>
+          <w:szCs w:val="24"/>
+        </w:rPr>
+        <w:t>Here is where we ran in to the main problem, which also turned out to be the easiest to fix, although it took quite some time to come to the solution. The dice were being created perfectly, everything worked exactly as it should have, but the textures didn’t display. Originally, we used a single texture map for the dice faces, each face using different co-ordinates, so they would use a different part of the texture. Because of this, we thought the UV co-ordinates were wrong, because the faces were white, even when colouring the texture black.</w:t>
+      </w:r>
+      <w:r>
+        <w:rPr>
+          <w:sz w:val="24"/>
+          <w:szCs w:val="24"/>
+        </w:rPr>
+        <w:t xml:space="preserve"> However, this was not the case, and after many hours of work and research, we discovered that we hadn’t set up any texture filtering for the cubes, and this was crucial to getting the textures to display. We had already changed the code to use six individual </w:t>
+      </w:r>
+      <w:r>
+        <w:rPr>
+          <w:sz w:val="24"/>
+          <w:szCs w:val="24"/>
+        </w:rPr>
+        <w:lastRenderedPageBreak/>
+        <w:t xml:space="preserve">texture images, rather than the single texture map when trying to fix the problem. </w:t>
+      </w:r>
+      <w:r>
+        <w:rPr>
+          <w:sz w:val="24"/>
+          <w:szCs w:val="24"/>
+        </w:rPr>
+        <w:t>So</w:t>
+      </w:r>
+      <w:bookmarkStart w:id="0" w:name="_GoBack"/>
+      <w:bookmarkEnd w:id="0"/>
+      <w:r>
+        <w:rPr>
+          <w:sz w:val="24"/>
+          <w:szCs w:val="24"/>
+        </w:rPr>
+        <w:t xml:space="preserve"> we just left it like that, save spending more time changing it when it already worked.</w:t>
+      </w:r>
+    </w:p>
+    <w:p>
+      <w:pPr>
+        <w:rPr>
+          <w:sz w:val="24"/>
+          <w:szCs w:val="24"/>
+        </w:rPr>
+      </w:pPr>
       <w:r>
         <w:rPr>
           <w:noProof/>
@@ -520,9 +520,17 @@
           <w:lang w:eastAsia="en-GB"/>
         </w:rPr>
         <w:drawing>
-          <wp:inline distT="0" distB="0" distL="0" distR="0" wp14:anchorId="3C4BB85C" wp14:editId="49362055">
+          <wp:anchor distT="0" distB="0" distL="114300" distR="114300" simplePos="0" relativeHeight="251660288" behindDoc="0" locked="0" layoutInCell="1" allowOverlap="1" wp14:anchorId="3C4BB85C" wp14:editId="3361F9EF">
+            <wp:simplePos x="0" y="0"/>
+            <wp:positionH relativeFrom="margin">
+              <wp:align>left</wp:align>
+            </wp:positionH>
+            <wp:positionV relativeFrom="paragraph">
+              <wp:posOffset>327222</wp:posOffset>
+            </wp:positionV>
             <wp:extent cx="5401340" cy="3242037"/>
-            <wp:effectExtent l="0" t="0" r="8890" b="9525"/>
+            <wp:effectExtent l="19050" t="19050" r="27940" b="15875"/>
+            <wp:wrapTopAndBottom/>
             <wp:docPr id="3" name="Picture 3"/>
             <wp:cNvGraphicFramePr>
               <a:graphicFrameLocks xmlns:a="http://schemas.openxmlformats.org/drawingml/2006/main" noChangeAspect="1"/>
@@ -548,13 +556,17 @@
                   <pic:spPr bwMode="auto">
                     <a:xfrm>
                       <a:off x="0" y="0"/>
-                      <a:ext cx="5403635" cy="3243415"/>
+                      <a:ext cx="5401340" cy="3242037"/>
                     </a:xfrm>
                     <a:prstGeom prst="rect">
                       <a:avLst/>
                     </a:prstGeom>
                     <a:ln>
-                      <a:noFill/>
+                      <a:solidFill>
+                        <a:schemeClr val="bg1">
+                          <a:lumMod val="65000"/>
+                        </a:schemeClr>
+                      </a:solidFill>
                     </a:ln>
                     <a:extLst>
                       <a:ext uri="{53640926-AAD7-44D8-BBD7-CCE9431645EC}">
@@ -565,9 +577,22 @@
                 </pic:pic>
               </a:graphicData>
             </a:graphic>
-          </wp:inline>
+            <wp14:sizeRelH relativeFrom="page">
+              <wp14:pctWidth>0</wp14:pctWidth>
+            </wp14:sizeRelH>
+            <wp14:sizeRelV relativeFrom="page">
+              <wp14:pctHeight>0</wp14:pctHeight>
+            </wp14:sizeRelV>
+          </wp:anchor>
         </w:drawing>
       </w:r>
+      <w:r>
+        <w:rPr>
+          <w:sz w:val="24"/>
+          <w:szCs w:val="24"/>
+        </w:rPr>
+        <w:t>(See screenshot below)</w:t>
+      </w:r>
     </w:p>
     <w:p>
       <w:pPr>
@@ -624,31 +649,24 @@
           <w:sz w:val="24"/>
           <w:szCs w:val="24"/>
         </w:rPr>
-        <w:t xml:space="preserve"> and stores them into the database so they can be accessed during the game.</w:t>
-      </w:r>
-    </w:p>
-    <w:p>
-      <w:pPr>
-        <w:rPr>
-          <w:sz w:val="24"/>
-          <w:szCs w:val="24"/>
-        </w:rPr>
-      </w:pPr>
-      <w:r>
-        <w:rPr>
-          <w:sz w:val="24"/>
-          <w:szCs w:val="24"/>
-        </w:rPr>
-        <w:t>(See screenshot below)</w:t>
-      </w:r>
-    </w:p>
-    <w:p>
-      <w:pPr>
-        <w:rPr>
-          <w:sz w:val="24"/>
-          <w:szCs w:val="24"/>
-        </w:rPr>
-      </w:pPr>
+        <w:t xml:space="preserve"> and stores them into the </w:t>
+      </w:r>
+      <w:proofErr w:type="gramStart"/>
+      <w:r>
+        <w:rPr>
+          <w:sz w:val="24"/>
+          <w:szCs w:val="24"/>
+        </w:rPr>
+        <w:t>database</w:t>
+      </w:r>
+      <w:proofErr w:type="gramEnd"/>
+      <w:r>
+        <w:rPr>
+          <w:sz w:val="24"/>
+          <w:szCs w:val="24"/>
+        </w:rPr>
+        <w:t xml:space="preserve"> so they can be accessed during the game.</w:t>
+      </w:r>
     </w:p>
     <w:p>
       <w:pPr>
@@ -665,9 +683,17 @@
           <w:lang w:eastAsia="en-GB"/>
         </w:rPr>
         <w:drawing>
-          <wp:inline distT="0" distB="0" distL="0" distR="0" wp14:anchorId="51A1C373" wp14:editId="1F18F618">
+          <wp:anchor distT="0" distB="0" distL="114300" distR="114300" simplePos="0" relativeHeight="251659264" behindDoc="0" locked="0" layoutInCell="1" allowOverlap="1" wp14:anchorId="0F6C7A31" wp14:editId="2975670F">
+            <wp:simplePos x="0" y="0"/>
+            <wp:positionH relativeFrom="margin">
+              <wp:align>left</wp:align>
+            </wp:positionH>
+            <wp:positionV relativeFrom="paragraph">
+              <wp:posOffset>300915</wp:posOffset>
+            </wp:positionV>
             <wp:extent cx="5061098" cy="3189303"/>
-            <wp:effectExtent l="0" t="0" r="0" b="11430"/>
+            <wp:effectExtent l="19050" t="19050" r="25400" b="11430"/>
+            <wp:wrapTopAndBottom/>
             <wp:docPr id="2" name="Picture 2"/>
             <wp:cNvGraphicFramePr>
               <a:graphicFrameLocks xmlns:a="http://schemas.openxmlformats.org/drawingml/2006/main" noChangeAspect="1"/>
@@ -693,13 +719,17 @@
                   <pic:spPr bwMode="auto">
                     <a:xfrm>
                       <a:off x="0" y="0"/>
-                      <a:ext cx="5062321" cy="3190074"/>
+                      <a:ext cx="5061098" cy="3189303"/>
                     </a:xfrm>
                     <a:prstGeom prst="rect">
                       <a:avLst/>
                     </a:prstGeom>
                     <a:ln>
-                      <a:noFill/>
+                      <a:solidFill>
+                        <a:schemeClr val="bg1">
+                          <a:lumMod val="65000"/>
+                        </a:schemeClr>
+                      </a:solidFill>
                     </a:ln>
                     <a:extLst>
                       <a:ext uri="{53640926-AAD7-44D8-BBD7-CCE9431645EC}">
@@ -710,30 +740,44 @@
                 </pic:pic>
               </a:graphicData>
             </a:graphic>
-          </wp:inline>
+            <wp14:sizeRelH relativeFrom="page">
+              <wp14:pctWidth>0</wp14:pctWidth>
+            </wp14:sizeRelH>
+            <wp14:sizeRelV relativeFrom="page">
+              <wp14:pctHeight>0</wp14:pctHeight>
+            </wp14:sizeRelV>
+          </wp:anchor>
         </w:drawing>
       </w:r>
-    </w:p>
-    <w:p>
-      <w:pPr>
-        <w:rPr>
-          <w:sz w:val="24"/>
-          <w:szCs w:val="24"/>
-        </w:rPr>
-      </w:pPr>
-    </w:p>
-    <w:p>
-      <w:pPr>
-        <w:rPr>
-          <w:sz w:val="24"/>
-          <w:szCs w:val="24"/>
-        </w:rPr>
-      </w:pPr>
-      <w:r>
-        <w:rPr>
-          <w:sz w:val="24"/>
-          <w:szCs w:val="24"/>
-        </w:rPr>
+      <w:r>
+        <w:rPr>
+          <w:sz w:val="24"/>
+          <w:szCs w:val="24"/>
+        </w:rPr>
+        <w:t>(See screenshot below)</w:t>
+      </w:r>
+    </w:p>
+    <w:p>
+      <w:pPr>
+        <w:rPr>
+          <w:sz w:val="24"/>
+          <w:szCs w:val="24"/>
+        </w:rPr>
+      </w:pPr>
+    </w:p>
+    <w:p>
+      <w:pPr>
+        <w:rPr>
+          <w:sz w:val="24"/>
+          <w:szCs w:val="24"/>
+        </w:rPr>
+      </w:pPr>
+      <w:r>
+        <w:rPr>
+          <w:sz w:val="24"/>
+          <w:szCs w:val="24"/>
+        </w:rPr>
+        <w:lastRenderedPageBreak/>
         <w:t>We came across a problem when making the score list update when one of the players won</w:t>
       </w:r>
       <w:r>
@@ -852,38 +896,23 @@
       </w:pPr>
       <w:r>
         <w:rPr>
-          <w:sz w:val="24"/>
-          <w:szCs w:val="24"/>
-        </w:rPr>
-        <w:t>(See screenshot below)</w:t>
-      </w:r>
-    </w:p>
-    <w:p>
-      <w:pPr>
-        <w:rPr>
-          <w:sz w:val="24"/>
-          <w:szCs w:val="24"/>
-        </w:rPr>
-      </w:pPr>
-    </w:p>
-    <w:p>
-      <w:pPr>
-        <w:rPr>
-          <w:sz w:val="24"/>
-          <w:szCs w:val="24"/>
-        </w:rPr>
-      </w:pPr>
-      <w:r>
-        <w:rPr>
           <w:noProof/>
           <w:sz w:val="24"/>
           <w:szCs w:val="24"/>
           <w:lang w:eastAsia="en-GB"/>
         </w:rPr>
         <w:drawing>
-          <wp:inline distT="0" distB="0" distL="0" distR="0" wp14:anchorId="277BD571" wp14:editId="6AC6D104">
+          <wp:anchor distT="0" distB="0" distL="114300" distR="114300" simplePos="0" relativeHeight="251663360" behindDoc="0" locked="0" layoutInCell="1" allowOverlap="1" wp14:anchorId="277BD571" wp14:editId="3FBC857A">
+            <wp:simplePos x="0" y="0"/>
+            <wp:positionH relativeFrom="margin">
+              <wp:align>left</wp:align>
+            </wp:positionH>
+            <wp:positionV relativeFrom="paragraph">
+              <wp:posOffset>396407</wp:posOffset>
+            </wp:positionV>
             <wp:extent cx="5231219" cy="3954719"/>
-            <wp:effectExtent l="0" t="0" r="1270" b="8255"/>
+            <wp:effectExtent l="19050" t="19050" r="26670" b="27305"/>
+            <wp:wrapTopAndBottom/>
             <wp:docPr id="5" name="Picture 5"/>
             <wp:cNvGraphicFramePr>
               <a:graphicFrameLocks xmlns:a="http://schemas.openxmlformats.org/drawingml/2006/main" noChangeAspect="1"/>
@@ -909,13 +938,17 @@
                   <pic:spPr bwMode="auto">
                     <a:xfrm>
                       <a:off x="0" y="0"/>
-                      <a:ext cx="5232549" cy="3955725"/>
+                      <a:ext cx="5231219" cy="3954719"/>
                     </a:xfrm>
                     <a:prstGeom prst="rect">
                       <a:avLst/>
                     </a:prstGeom>
                     <a:ln>
-                      <a:noFill/>
+                      <a:solidFill>
+                        <a:schemeClr val="bg1">
+                          <a:lumMod val="65000"/>
+                        </a:schemeClr>
+                      </a:solidFill>
                     </a:ln>
                     <a:extLst>
                       <a:ext uri="{53640926-AAD7-44D8-BBD7-CCE9431645EC}">
@@ -926,70 +959,100 @@
                 </pic:pic>
               </a:graphicData>
             </a:graphic>
-          </wp:inline>
+            <wp14:sizeRelH relativeFrom="page">
+              <wp14:pctWidth>0</wp14:pctWidth>
+            </wp14:sizeRelH>
+            <wp14:sizeRelV relativeFrom="page">
+              <wp14:pctHeight>0</wp14:pctHeight>
+            </wp14:sizeRelV>
+          </wp:anchor>
         </w:drawing>
       </w:r>
-    </w:p>
-    <w:p>
-      <w:pPr>
-        <w:rPr>
-          <w:sz w:val="24"/>
-          <w:szCs w:val="24"/>
-        </w:rPr>
-      </w:pPr>
-    </w:p>
-    <w:p>
-      <w:pPr>
-        <w:rPr>
-          <w:sz w:val="24"/>
-          <w:szCs w:val="24"/>
-        </w:rPr>
-      </w:pPr>
-    </w:p>
-    <w:p>
-      <w:pPr>
-        <w:rPr>
-          <w:sz w:val="24"/>
-          <w:szCs w:val="24"/>
-        </w:rPr>
-      </w:pPr>
-    </w:p>
-    <w:p>
-      <w:pPr>
-        <w:rPr>
-          <w:sz w:val="24"/>
-          <w:szCs w:val="24"/>
-        </w:rPr>
-      </w:pPr>
-    </w:p>
-    <w:p>
-      <w:pPr>
-        <w:rPr>
-          <w:sz w:val="24"/>
-          <w:szCs w:val="24"/>
-        </w:rPr>
-      </w:pPr>
-    </w:p>
-    <w:p>
-      <w:pPr>
-        <w:rPr>
-          <w:sz w:val="24"/>
-          <w:szCs w:val="24"/>
-        </w:rPr>
-      </w:pPr>
-    </w:p>
-    <w:p>
-      <w:pPr>
-        <w:rPr>
-          <w:sz w:val="24"/>
-          <w:szCs w:val="24"/>
-        </w:rPr>
-      </w:pPr>
-      <w:r>
-        <w:rPr>
-          <w:sz w:val="24"/>
-          <w:szCs w:val="24"/>
-        </w:rPr>
+      <w:r>
+        <w:rPr>
+          <w:sz w:val="24"/>
+          <w:szCs w:val="24"/>
+        </w:rPr>
+        <w:t>(See screenshot below)</w:t>
+      </w:r>
+    </w:p>
+    <w:p>
+      <w:pPr>
+        <w:rPr>
+          <w:sz w:val="24"/>
+          <w:szCs w:val="24"/>
+        </w:rPr>
+      </w:pPr>
+    </w:p>
+    <w:p>
+      <w:pPr>
+        <w:rPr>
+          <w:sz w:val="24"/>
+          <w:szCs w:val="24"/>
+        </w:rPr>
+      </w:pPr>
+    </w:p>
+    <w:p>
+      <w:pPr>
+        <w:rPr>
+          <w:sz w:val="24"/>
+          <w:szCs w:val="24"/>
+        </w:rPr>
+      </w:pPr>
+    </w:p>
+    <w:p>
+      <w:pPr>
+        <w:rPr>
+          <w:sz w:val="24"/>
+          <w:szCs w:val="24"/>
+        </w:rPr>
+      </w:pPr>
+    </w:p>
+    <w:p>
+      <w:pPr>
+        <w:rPr>
+          <w:sz w:val="24"/>
+          <w:szCs w:val="24"/>
+        </w:rPr>
+      </w:pPr>
+    </w:p>
+    <w:p>
+      <w:pPr>
+        <w:rPr>
+          <w:sz w:val="24"/>
+          <w:szCs w:val="24"/>
+        </w:rPr>
+      </w:pPr>
+    </w:p>
+    <w:p>
+      <w:pPr>
+        <w:rPr>
+          <w:sz w:val="24"/>
+          <w:szCs w:val="24"/>
+        </w:rPr>
+      </w:pPr>
+    </w:p>
+    <w:p>
+      <w:pPr>
+        <w:rPr>
+          <w:sz w:val="24"/>
+          <w:szCs w:val="24"/>
+        </w:rPr>
+      </w:pPr>
+    </w:p>
+    <w:p>
+      <w:pPr>
+        <w:rPr>
+          <w:sz w:val="24"/>
+          <w:szCs w:val="24"/>
+        </w:rPr>
+      </w:pPr>
+      <w:r>
+        <w:rPr>
+          <w:sz w:val="24"/>
+          <w:szCs w:val="24"/>
+        </w:rPr>
+        <w:lastRenderedPageBreak/>
         <w:t>When developing, we added some extra methods to make our dice game even better. They are listed below with screenshots of the code to show how we implemented them.</w:t>
       </w:r>
     </w:p>
@@ -1002,61 +1065,24 @@
       </w:pPr>
       <w:r>
         <w:rPr>
-          <w:sz w:val="24"/>
-          <w:szCs w:val="24"/>
-        </w:rPr>
-        <w:t xml:space="preserve">We added the ability to add and remove players with a </w:t>
-      </w:r>
-      <w:proofErr w:type="gramStart"/>
-      <w:r>
-        <w:rPr>
-          <w:sz w:val="24"/>
-          <w:szCs w:val="24"/>
-        </w:rPr>
-        <w:t>10 player</w:t>
-      </w:r>
-      <w:proofErr w:type="gramEnd"/>
-      <w:r>
-        <w:rPr>
-          <w:sz w:val="24"/>
-          <w:szCs w:val="24"/>
-        </w:rPr>
-        <w:t xml:space="preserve"> limit</w:t>
-      </w:r>
-      <w:r>
-        <w:rPr>
-          <w:sz w:val="24"/>
-          <w:szCs w:val="24"/>
-        </w:rPr>
-        <w:t xml:space="preserve"> compared to the original application which wanted a fixed number of two players</w:t>
-      </w:r>
-      <w:r>
-        <w:rPr>
-          <w:sz w:val="24"/>
-          <w:szCs w:val="24"/>
-        </w:rPr>
-        <w:t>:</w:t>
-      </w:r>
-    </w:p>
-    <w:p>
-      <w:pPr>
-        <w:rPr>
-          <w:sz w:val="24"/>
-          <w:szCs w:val="24"/>
-        </w:rPr>
-      </w:pPr>
-      <w:r>
-        <w:rPr>
           <w:noProof/>
           <w:sz w:val="24"/>
           <w:szCs w:val="24"/>
           <w:lang w:eastAsia="en-GB"/>
         </w:rPr>
         <w:drawing>
-          <wp:inline distT="0" distB="0" distL="0" distR="0" wp14:anchorId="2FDCA712" wp14:editId="532C1BF2">
-            <wp:extent cx="4443981" cy="765106"/>
-            <wp:effectExtent l="0" t="0" r="1270" b="0"/>
-            <wp:docPr id="6" name="Picture 6"/>
+          <wp:anchor distT="0" distB="0" distL="114300" distR="114300" simplePos="0" relativeHeight="251665408" behindDoc="0" locked="0" layoutInCell="1" allowOverlap="1" wp14:anchorId="78092ABB" wp14:editId="6F7F41C8">
+            <wp:simplePos x="0" y="0"/>
+            <wp:positionH relativeFrom="margin">
+              <wp:align>left</wp:align>
+            </wp:positionH>
+            <wp:positionV relativeFrom="paragraph">
+              <wp:posOffset>4435856</wp:posOffset>
+            </wp:positionV>
+            <wp:extent cx="5080225" cy="3431540"/>
+            <wp:effectExtent l="19050" t="19050" r="25400" b="16510"/>
+            <wp:wrapTopAndBottom/>
+            <wp:docPr id="8" name="Picture 8"/>
             <wp:cNvGraphicFramePr>
               <a:graphicFrameLocks xmlns:a="http://schemas.openxmlformats.org/drawingml/2006/main" noChangeAspect="1"/>
             </wp:cNvGraphicFramePr>
@@ -1064,7 +1090,7 @@
               <a:graphicData uri="http://schemas.openxmlformats.org/drawingml/2006/picture">
                 <pic:pic xmlns:pic="http://schemas.openxmlformats.org/drawingml/2006/picture">
                   <pic:nvPicPr>
-                    <pic:cNvPr id="6" name="screenshot.png"/>
+                    <pic:cNvPr id="8" name="screenshot.png"/>
                     <pic:cNvPicPr/>
                   </pic:nvPicPr>
                   <pic:blipFill rotWithShape="1">
@@ -1075,19 +1101,23 @@
                         </a:ext>
                       </a:extLst>
                     </a:blip>
-                    <a:srcRect l="4644" t="42211" r="17717" b="42041"/>
+                    <a:srcRect l="4827" t="13341" r="4381" b="7480"/>
                     <a:stretch/>
                   </pic:blipFill>
                   <pic:spPr bwMode="auto">
                     <a:xfrm>
                       <a:off x="0" y="0"/>
-                      <a:ext cx="4446899" cy="765608"/>
+                      <a:ext cx="5080225" cy="3431540"/>
                     </a:xfrm>
                     <a:prstGeom prst="rect">
                       <a:avLst/>
                     </a:prstGeom>
                     <a:ln>
-                      <a:noFill/>
+                      <a:solidFill>
+                        <a:schemeClr val="bg1">
+                          <a:lumMod val="65000"/>
+                        </a:schemeClr>
+                      </a:solidFill>
                     </a:ln>
                     <a:extLst>
                       <a:ext uri="{53640926-AAD7-44D8-BBD7-CCE9431645EC}">
@@ -1098,17 +1128,15 @@
                 </pic:pic>
               </a:graphicData>
             </a:graphic>
-          </wp:inline>
+            <wp14:sizeRelH relativeFrom="page">
+              <wp14:pctWidth>0</wp14:pctWidth>
+            </wp14:sizeRelH>
+            <wp14:sizeRelV relativeFrom="page">
+              <wp14:pctHeight>0</wp14:pctHeight>
+            </wp14:sizeRelV>
+          </wp:anchor>
         </w:drawing>
       </w:r>
-    </w:p>
-    <w:p>
-      <w:pPr>
-        <w:rPr>
-          <w:sz w:val="24"/>
-          <w:szCs w:val="24"/>
-        </w:rPr>
-      </w:pPr>
       <w:r>
         <w:rPr>
           <w:noProof/>
@@ -1117,17 +1145,17 @@
           <w:lang w:eastAsia="en-GB"/>
         </w:rPr>
         <w:drawing>
-          <wp:anchor distT="0" distB="0" distL="114300" distR="114300" simplePos="0" relativeHeight="251658240" behindDoc="0" locked="0" layoutInCell="1" allowOverlap="1" wp14:anchorId="5B13BBA2" wp14:editId="6972B9AC">
+          <wp:anchor distT="0" distB="0" distL="114300" distR="114300" simplePos="0" relativeHeight="251658240" behindDoc="0" locked="0" layoutInCell="1" allowOverlap="1" wp14:anchorId="5B13BBA2" wp14:editId="6ACBBCF7">
             <wp:simplePos x="0" y="0"/>
-            <wp:positionH relativeFrom="column">
-              <wp:posOffset>0</wp:posOffset>
+            <wp:positionH relativeFrom="margin">
+              <wp:align>left</wp:align>
             </wp:positionH>
             <wp:positionV relativeFrom="paragraph">
-              <wp:posOffset>1905</wp:posOffset>
+              <wp:posOffset>1300505</wp:posOffset>
             </wp:positionV>
-            <wp:extent cx="5080635" cy="3068960"/>
-            <wp:effectExtent l="0" t="0" r="0" b="4445"/>
-            <wp:wrapSquare wrapText="bothSides"/>
+            <wp:extent cx="5080635" cy="3068955"/>
+            <wp:effectExtent l="19050" t="19050" r="24765" b="17145"/>
+            <wp:wrapTopAndBottom/>
             <wp:docPr id="7" name="Picture 7"/>
             <wp:cNvGraphicFramePr>
               <a:graphicFrameLocks xmlns:a="http://schemas.openxmlformats.org/drawingml/2006/main" noChangeAspect="1"/>
@@ -1153,13 +1181,17 @@
                   <pic:spPr bwMode="auto">
                     <a:xfrm>
                       <a:off x="0" y="0"/>
-                      <a:ext cx="5080635" cy="3068960"/>
+                      <a:ext cx="5080635" cy="3068955"/>
                     </a:xfrm>
                     <a:prstGeom prst="rect">
                       <a:avLst/>
                     </a:prstGeom>
                     <a:ln>
-                      <a:noFill/>
+                      <a:solidFill>
+                        <a:schemeClr val="bg1">
+                          <a:lumMod val="65000"/>
+                        </a:schemeClr>
+                      </a:solidFill>
                     </a:ln>
                     <a:extLst>
                       <a:ext uri="{53640926-AAD7-44D8-BBD7-CCE9431645EC}">
@@ -1179,14 +1211,6 @@
           </wp:anchor>
         </w:drawing>
       </w:r>
-    </w:p>
-    <w:p>
-      <w:pPr>
-        <w:rPr>
-          <w:sz w:val="24"/>
-          <w:szCs w:val="24"/>
-        </w:rPr>
-      </w:pPr>
       <w:r>
         <w:rPr>
           <w:noProof/>
@@ -1195,10 +1219,18 @@
           <w:lang w:eastAsia="en-GB"/>
         </w:rPr>
         <w:drawing>
-          <wp:inline distT="0" distB="0" distL="0" distR="0" wp14:anchorId="78092ABB" wp14:editId="343DB940">
-            <wp:extent cx="5080225" cy="3431540"/>
-            <wp:effectExtent l="0" t="0" r="0" b="0"/>
-            <wp:docPr id="8" name="Picture 8"/>
+          <wp:anchor distT="0" distB="0" distL="114300" distR="114300" simplePos="0" relativeHeight="251664384" behindDoc="0" locked="0" layoutInCell="1" allowOverlap="1" wp14:anchorId="2FDCA712" wp14:editId="0AF1030F">
+            <wp:simplePos x="0" y="0"/>
+            <wp:positionH relativeFrom="margin">
+              <wp:align>left</wp:align>
+            </wp:positionH>
+            <wp:positionV relativeFrom="paragraph">
+              <wp:posOffset>470078</wp:posOffset>
+            </wp:positionV>
+            <wp:extent cx="4443730" cy="764540"/>
+            <wp:effectExtent l="19050" t="19050" r="13970" b="16510"/>
+            <wp:wrapTopAndBottom/>
+            <wp:docPr id="6" name="Picture 6"/>
             <wp:cNvGraphicFramePr>
               <a:graphicFrameLocks xmlns:a="http://schemas.openxmlformats.org/drawingml/2006/main" noChangeAspect="1"/>
             </wp:cNvGraphicFramePr>
@@ -1206,7 +1238,7 @@
               <a:graphicData uri="http://schemas.openxmlformats.org/drawingml/2006/picture">
                 <pic:pic xmlns:pic="http://schemas.openxmlformats.org/drawingml/2006/picture">
                   <pic:nvPicPr>
-                    <pic:cNvPr id="8" name="screenshot.png"/>
+                    <pic:cNvPr id="6" name="screenshot.png"/>
                     <pic:cNvPicPr/>
                   </pic:nvPicPr>
                   <pic:blipFill rotWithShape="1">
@@ -1217,19 +1249,23 @@
                         </a:ext>
                       </a:extLst>
                     </a:blip>
-                    <a:srcRect l="4827" t="13341" r="4381" b="7480"/>
+                    <a:srcRect l="4644" t="42211" r="17717" b="42041"/>
                     <a:stretch/>
                   </pic:blipFill>
                   <pic:spPr bwMode="auto">
                     <a:xfrm>
                       <a:off x="0" y="0"/>
-                      <a:ext cx="5105861" cy="3448856"/>
+                      <a:ext cx="4443730" cy="764540"/>
                     </a:xfrm>
                     <a:prstGeom prst="rect">
                       <a:avLst/>
                     </a:prstGeom>
                     <a:ln>
-                      <a:noFill/>
+                      <a:solidFill>
+                        <a:schemeClr val="bg1">
+                          <a:lumMod val="65000"/>
+                        </a:schemeClr>
+                      </a:solidFill>
                     </a:ln>
                     <a:extLst>
                       <a:ext uri="{53640926-AAD7-44D8-BBD7-CCE9431645EC}">
@@ -1240,22 +1276,74 @@
                 </pic:pic>
               </a:graphicData>
             </a:graphic>
-          </wp:inline>
+            <wp14:sizeRelH relativeFrom="page">
+              <wp14:pctWidth>0</wp14:pctWidth>
+            </wp14:sizeRelH>
+            <wp14:sizeRelV relativeFrom="page">
+              <wp14:pctHeight>0</wp14:pctHeight>
+            </wp14:sizeRelV>
+          </wp:anchor>
         </w:drawing>
       </w:r>
-    </w:p>
-    <w:p>
-      <w:pPr>
-        <w:rPr>
-          <w:sz w:val="24"/>
-          <w:szCs w:val="24"/>
-        </w:rPr>
-      </w:pPr>
-      <w:r>
-        <w:rPr>
-          <w:sz w:val="24"/>
-          <w:szCs w:val="24"/>
-        </w:rPr>
+      <w:r>
+        <w:rPr>
+          <w:sz w:val="24"/>
+          <w:szCs w:val="24"/>
+        </w:rPr>
+        <w:t xml:space="preserve">We added the ability to add and remove players with a </w:t>
+      </w:r>
+      <w:proofErr w:type="gramStart"/>
+      <w:r>
+        <w:rPr>
+          <w:sz w:val="24"/>
+          <w:szCs w:val="24"/>
+        </w:rPr>
+        <w:t>10 player</w:t>
+      </w:r>
+      <w:proofErr w:type="gramEnd"/>
+      <w:r>
+        <w:rPr>
+          <w:sz w:val="24"/>
+          <w:szCs w:val="24"/>
+        </w:rPr>
+        <w:t xml:space="preserve"> limit</w:t>
+      </w:r>
+      <w:r>
+        <w:rPr>
+          <w:sz w:val="24"/>
+          <w:szCs w:val="24"/>
+        </w:rPr>
+        <w:t xml:space="preserve"> compared to the original application which wanted a fixed number of two players</w:t>
+      </w:r>
+      <w:r>
+        <w:rPr>
+          <w:sz w:val="24"/>
+          <w:szCs w:val="24"/>
+        </w:rPr>
+        <w:t>:</w:t>
+      </w:r>
+    </w:p>
+    <w:p>
+      <w:pPr>
+        <w:rPr>
+          <w:sz w:val="24"/>
+          <w:szCs w:val="24"/>
+        </w:rPr>
+      </w:pPr>
+    </w:p>
+    <w:p>
+      <w:pPr>
+        <w:rPr>
+          <w:sz w:val="24"/>
+          <w:szCs w:val="24"/>
+        </w:rPr>
+      </w:pPr>
+      <w:r>
+        <w:rPr>
+          <w:sz w:val="24"/>
+          <w:szCs w:val="24"/>
+        </w:rPr>
+        <w:lastRenderedPageBreak/>
         <w:t>we also added localisation for four different languages</w:t>
       </w:r>
       <w:r>
@@ -1303,9 +1391,91 @@
           <w:lang w:eastAsia="en-GB"/>
         </w:rPr>
         <w:drawing>
-          <wp:inline distT="0" distB="0" distL="0" distR="0" wp14:anchorId="7D40B449" wp14:editId="0ABE6B55">
+          <wp:anchor distT="0" distB="0" distL="114300" distR="114300" simplePos="0" relativeHeight="251667456" behindDoc="0" locked="0" layoutInCell="1" allowOverlap="1" wp14:anchorId="0148AFD3" wp14:editId="423E8693">
+            <wp:simplePos x="0" y="0"/>
+            <wp:positionH relativeFrom="margin">
+              <wp:align>left</wp:align>
+            </wp:positionH>
+            <wp:positionV relativeFrom="paragraph">
+              <wp:posOffset>2526182</wp:posOffset>
+            </wp:positionV>
+            <wp:extent cx="5177229" cy="3964940"/>
+            <wp:effectExtent l="19050" t="19050" r="23495" b="16510"/>
+            <wp:wrapTopAndBottom/>
+            <wp:docPr id="10" name="Picture 10"/>
+            <wp:cNvGraphicFramePr>
+              <a:graphicFrameLocks xmlns:a="http://schemas.openxmlformats.org/drawingml/2006/main" noChangeAspect="1"/>
+            </wp:cNvGraphicFramePr>
+            <a:graphic xmlns:a="http://schemas.openxmlformats.org/drawingml/2006/main">
+              <a:graphicData uri="http://schemas.openxmlformats.org/drawingml/2006/picture">
+                <pic:pic xmlns:pic="http://schemas.openxmlformats.org/drawingml/2006/picture">
+                  <pic:nvPicPr>
+                    <pic:cNvPr id="10" name="screenshot.png"/>
+                    <pic:cNvPicPr/>
+                  </pic:nvPicPr>
+                  <pic:blipFill rotWithShape="1">
+                    <a:blip r:embed="rId14">
+                      <a:extLst>
+                        <a:ext uri="{28A0092B-C50C-407E-A947-70E740481C1C}">
+                          <a14:useLocalDpi xmlns:a14="http://schemas.microsoft.com/office/drawing/2010/main" val="0"/>
+                        </a:ext>
+                      </a:extLst>
+                    </a:blip>
+                    <a:srcRect l="4643" t="11811" r="4934" b="6602"/>
+                    <a:stretch/>
+                  </pic:blipFill>
+                  <pic:spPr bwMode="auto">
+                    <a:xfrm>
+                      <a:off x="0" y="0"/>
+                      <a:ext cx="5177229" cy="3964940"/>
+                    </a:xfrm>
+                    <a:prstGeom prst="rect">
+                      <a:avLst/>
+                    </a:prstGeom>
+                    <a:ln>
+                      <a:solidFill>
+                        <a:schemeClr val="bg1">
+                          <a:lumMod val="65000"/>
+                        </a:schemeClr>
+                      </a:solidFill>
+                    </a:ln>
+                    <a:extLst>
+                      <a:ext uri="{53640926-AAD7-44D8-BBD7-CCE9431645EC}">
+                        <a14:shadowObscured xmlns:a14="http://schemas.microsoft.com/office/drawing/2010/main"/>
+                      </a:ext>
+                    </a:extLst>
+                  </pic:spPr>
+                </pic:pic>
+              </a:graphicData>
+            </a:graphic>
+            <wp14:sizeRelH relativeFrom="page">
+              <wp14:pctWidth>0</wp14:pctWidth>
+            </wp14:sizeRelH>
+            <wp14:sizeRelV relativeFrom="page">
+              <wp14:pctHeight>0</wp14:pctHeight>
+            </wp14:sizeRelV>
+          </wp:anchor>
+        </w:drawing>
+      </w:r>
+      <w:r>
+        <w:rPr>
+          <w:noProof/>
+          <w:sz w:val="24"/>
+          <w:szCs w:val="24"/>
+          <w:lang w:eastAsia="en-GB"/>
+        </w:rPr>
+        <w:drawing>
+          <wp:anchor distT="0" distB="0" distL="114300" distR="114300" simplePos="0" relativeHeight="251666432" behindDoc="0" locked="0" layoutInCell="1" allowOverlap="1" wp14:anchorId="7D40B449" wp14:editId="52DDC028">
+            <wp:simplePos x="0" y="0"/>
+            <wp:positionH relativeFrom="column">
+              <wp:posOffset>0</wp:posOffset>
+            </wp:positionH>
+            <wp:positionV relativeFrom="paragraph">
+              <wp:posOffset>1930</wp:posOffset>
+            </wp:positionV>
             <wp:extent cx="5726710" cy="2296633"/>
-            <wp:effectExtent l="0" t="0" r="0" b="0"/>
+            <wp:effectExtent l="19050" t="19050" r="26670" b="27940"/>
+            <wp:wrapTopAndBottom/>
             <wp:docPr id="9" name="Picture 9"/>
             <wp:cNvGraphicFramePr>
               <a:graphicFrameLocks xmlns:a="http://schemas.openxmlformats.org/drawingml/2006/main" noChangeAspect="1"/>
@@ -1318,7 +1488,7 @@
                     <pic:cNvPicPr/>
                   </pic:nvPicPr>
                   <pic:blipFill rotWithShape="1">
-                    <a:blip r:embed="rId14">
+                    <a:blip r:embed="rId15">
                       <a:extLst>
                         <a:ext uri="{28A0092B-C50C-407E-A947-70E740481C1C}">
                           <a14:useLocalDpi xmlns:a14="http://schemas.microsoft.com/office/drawing/2010/main" val="0"/>
@@ -1331,13 +1501,17 @@
                   <pic:spPr bwMode="auto">
                     <a:xfrm>
                       <a:off x="0" y="0"/>
-                      <a:ext cx="5727700" cy="2297030"/>
+                      <a:ext cx="5726710" cy="2296633"/>
                     </a:xfrm>
                     <a:prstGeom prst="rect">
                       <a:avLst/>
                     </a:prstGeom>
                     <a:ln>
-                      <a:noFill/>
+                      <a:solidFill>
+                        <a:schemeClr val="bg1">
+                          <a:lumMod val="65000"/>
+                        </a:schemeClr>
+                      </a:solidFill>
                     </a:ln>
                     <a:extLst>
                       <a:ext uri="{53640926-AAD7-44D8-BBD7-CCE9431645EC}">
@@ -1348,7 +1522,13 @@
                 </pic:pic>
               </a:graphicData>
             </a:graphic>
-          </wp:inline>
+            <wp14:sizeRelH relativeFrom="page">
+              <wp14:pctWidth>0</wp14:pctWidth>
+            </wp14:sizeRelH>
+            <wp14:sizeRelV relativeFrom="page">
+              <wp14:pctHeight>0</wp14:pctHeight>
+            </wp14:sizeRelV>
+          </wp:anchor>
         </w:drawing>
       </w:r>
     </w:p>
@@ -1367,62 +1547,6 @@
           <w:szCs w:val="24"/>
         </w:rPr>
       </w:pPr>
-      <w:r>
-        <w:rPr>
-          <w:noProof/>
-          <w:sz w:val="24"/>
-          <w:szCs w:val="24"/>
-          <w:lang w:eastAsia="en-GB"/>
-        </w:rPr>
-        <w:drawing>
-          <wp:inline distT="0" distB="0" distL="0" distR="0" wp14:anchorId="0148AFD3" wp14:editId="18A799FD">
-            <wp:extent cx="5177229" cy="3964940"/>
-            <wp:effectExtent l="0" t="0" r="4445" b="0"/>
-            <wp:docPr id="10" name="Picture 10"/>
-            <wp:cNvGraphicFramePr>
-              <a:graphicFrameLocks xmlns:a="http://schemas.openxmlformats.org/drawingml/2006/main" noChangeAspect="1"/>
-            </wp:cNvGraphicFramePr>
-            <a:graphic xmlns:a="http://schemas.openxmlformats.org/drawingml/2006/main">
-              <a:graphicData uri="http://schemas.openxmlformats.org/drawingml/2006/picture">
-                <pic:pic xmlns:pic="http://schemas.openxmlformats.org/drawingml/2006/picture">
-                  <pic:nvPicPr>
-                    <pic:cNvPr id="10" name="screenshot.png"/>
-                    <pic:cNvPicPr/>
-                  </pic:nvPicPr>
-                  <pic:blipFill rotWithShape="1">
-                    <a:blip r:embed="rId15">
-                      <a:extLst>
-                        <a:ext uri="{28A0092B-C50C-407E-A947-70E740481C1C}">
-                          <a14:useLocalDpi xmlns:a14="http://schemas.microsoft.com/office/drawing/2010/main" val="0"/>
-                        </a:ext>
-                      </a:extLst>
-                    </a:blip>
-                    <a:srcRect l="4643" t="11811" r="4934" b="6602"/>
-                    <a:stretch/>
-                  </pic:blipFill>
-                  <pic:spPr bwMode="auto">
-                    <a:xfrm>
-                      <a:off x="0" y="0"/>
-                      <a:ext cx="5179164" cy="3966422"/>
-                    </a:xfrm>
-                    <a:prstGeom prst="rect">
-                      <a:avLst/>
-                    </a:prstGeom>
-                    <a:ln>
-                      <a:noFill/>
-                    </a:ln>
-                    <a:extLst>
-                      <a:ext uri="{53640926-AAD7-44D8-BBD7-CCE9431645EC}">
-                        <a14:shadowObscured xmlns:a14="http://schemas.microsoft.com/office/drawing/2010/main"/>
-                      </a:ext>
-                    </a:extLst>
-                  </pic:spPr>
-                </pic:pic>
-              </a:graphicData>
-            </a:graphic>
-          </wp:inline>
-        </w:drawing>
-      </w:r>
     </w:p>
     <w:p>
       <w:pPr>
@@ -1443,8 +1567,8 @@
 </file>
 
 <file path=word/numbering.xml><?xml version="1.0" encoding="utf-8"?>
-<w:numbering xmlns:wpc="http://schemas.microsoft.com/office/word/2010/wordprocessingCanvas" xmlns:mo="http://schemas.microsoft.com/office/mac/office/2008/main" xmlns:mc="http://schemas.openxmlformats.org/markup-compatibility/2006" xmlns:mv="urn:schemas-microsoft-com:mac:vml" xmlns:o="urn:schemas-microsoft-com:office:office" xmlns:r="http://schemas.openxmlformats.org/officeDocument/2006/relationships" xmlns:m="http://schemas.openxmlformats.org/officeDocument/2006/math" xmlns:v="urn:schemas-microsoft-com:vml" xmlns:wp14="http://schemas.microsoft.com/office/word/2010/wordprocessingDrawing" xmlns:wp="http://schemas.openxmlformats.org/drawingml/2006/wordprocessingDrawing" xmlns:w10="urn:schemas-microsoft-com:office:word" xmlns:w="http://schemas.openxmlformats.org/wordprocessingml/2006/main" xmlns:w14="http://schemas.microsoft.com/office/word/2010/wordml" xmlns:w15="http://schemas.microsoft.com/office/word/2012/wordml" xmlns:wpg="http://schemas.microsoft.com/office/word/2010/wordprocessingGroup" xmlns:wpi="http://schemas.microsoft.com/office/word/2010/wordprocessingInk" xmlns:wne="http://schemas.microsoft.com/office/word/2006/wordml" xmlns:wps="http://schemas.microsoft.com/office/word/2010/wordprocessingShape" mc:Ignorable="w14 w15 wp14">
-  <w:abstractNum w:abstractNumId="0">
+<w:numbering xmlns:wpc="http://schemas.microsoft.com/office/word/2010/wordprocessingCanvas" xmlns:cx="http://schemas.microsoft.com/office/drawing/2014/chartex" xmlns:cx1="http://schemas.microsoft.com/office/drawing/2015/9/8/chartex" xmlns:cx2="http://schemas.microsoft.com/office/drawing/2015/10/21/chartex" xmlns:cx3="http://schemas.microsoft.com/office/drawing/2016/5/9/chartex" xmlns:cx4="http://schemas.microsoft.com/office/drawing/2016/5/10/chartex" xmlns:cx5="http://schemas.microsoft.com/office/drawing/2016/5/11/chartex" xmlns:cx6="http://schemas.microsoft.com/office/drawing/2016/5/12/chartex" xmlns:cx7="http://schemas.microsoft.com/office/drawing/2016/5/13/chartex" xmlns:cx8="http://schemas.microsoft.com/office/drawing/2016/5/14/chartex" xmlns:mc="http://schemas.openxmlformats.org/markup-compatibility/2006" xmlns:aink="http://schemas.microsoft.com/office/drawing/2016/ink" xmlns:am3d="http://schemas.microsoft.com/office/drawing/2017/model3d" xmlns:o="urn:schemas-microsoft-com:office:office" xmlns:r="http://schemas.openxmlformats.org/officeDocument/2006/relationships" xmlns:m="http://schemas.openxmlformats.org/officeDocument/2006/math" xmlns:v="urn:schemas-microsoft-com:vml" xmlns:wp14="http://schemas.microsoft.com/office/word/2010/wordprocessingDrawing" xmlns:wp="http://schemas.openxmlformats.org/drawingml/2006/wordprocessingDrawing" xmlns:w10="urn:schemas-microsoft-com:office:word" xmlns:w="http://schemas.openxmlformats.org/wordprocessingml/2006/main" xmlns:w14="http://schemas.microsoft.com/office/word/2010/wordml" xmlns:w15="http://schemas.microsoft.com/office/word/2012/wordml" xmlns:w16cid="http://schemas.microsoft.com/office/word/2016/wordml/cid" xmlns:w16se="http://schemas.microsoft.com/office/word/2015/wordml/symex" xmlns:wpg="http://schemas.microsoft.com/office/word/2010/wordprocessingGroup" xmlns:wpi="http://schemas.microsoft.com/office/word/2010/wordprocessingInk" xmlns:wne="http://schemas.microsoft.com/office/word/2006/wordml" xmlns:wps="http://schemas.microsoft.com/office/word/2010/wordprocessingShape" mc:Ignorable="w14 w15 w16se w16cid wp14">
+  <w:abstractNum w:abstractNumId="0" w15:restartNumberingAfterBreak="0">
     <w:nsid w:val="2DD61899"/>
     <w:multiLevelType w:val="hybridMultilevel"/>
     <w:tmpl w:val="9E8E315C"/>
@@ -1564,7 +1688,7 @@
 </file>
 
 <file path=word/styles.xml><?xml version="1.0" encoding="utf-8"?>
-<w:styles xmlns:mc="http://schemas.openxmlformats.org/markup-compatibility/2006" xmlns:r="http://schemas.openxmlformats.org/officeDocument/2006/relationships" xmlns:w="http://schemas.openxmlformats.org/wordprocessingml/2006/main" xmlns:w14="http://schemas.microsoft.com/office/word/2010/wordml" xmlns:w15="http://schemas.microsoft.com/office/word/2012/wordml" mc:Ignorable="w14 w15">
+<w:styles xmlns:mc="http://schemas.openxmlformats.org/markup-compatibility/2006" xmlns:r="http://schemas.openxmlformats.org/officeDocument/2006/relationships" xmlns:w="http://schemas.openxmlformats.org/wordprocessingml/2006/main" xmlns:w14="http://schemas.microsoft.com/office/word/2010/wordml" xmlns:w15="http://schemas.microsoft.com/office/word/2012/wordml" xmlns:w16cid="http://schemas.microsoft.com/office/word/2016/wordml/cid" xmlns:w16se="http://schemas.microsoft.com/office/word/2015/wordml/symex" mc:Ignorable="w14 w15 w16se w16cid">
   <w:docDefaults>
     <w:rPrDefault>
       <w:rPr>
@@ -1576,7 +1700,7 @@
     </w:rPrDefault>
     <w:pPrDefault/>
   </w:docDefaults>
-  <w:latentStyles w:defLockedState="0" w:defUIPriority="99" w:defSemiHidden="0" w:defUnhideWhenUsed="0" w:defQFormat="0" w:count="382">
+  <w:latentStyles w:defLockedState="0" w:defUIPriority="99" w:defSemiHidden="0" w:defUnhideWhenUsed="0" w:defQFormat="0" w:count="375">
     <w:lsdException w:name="Normal" w:uiPriority="0" w:qFormat="1"/>
     <w:lsdException w:name="heading 1" w:uiPriority="9" w:qFormat="1"/>
     <w:lsdException w:name="heading 2" w:semiHidden="1" w:uiPriority="9" w:unhideWhenUsed="1" w:qFormat="1"/>
@@ -1733,15 +1857,6 @@
     <w:lsdException w:name="Balloon Text" w:semiHidden="1" w:unhideWhenUsed="1"/>
     <w:lsdException w:name="Table Grid" w:uiPriority="39"/>
     <w:lsdException w:name="Table Theme" w:semiHidden="1" w:unhideWhenUsed="1"/>
-    <w:lsdException w:name="Note Level 1" w:semiHidden="1" w:unhideWhenUsed="1"/>
-    <w:lsdException w:name="Note Level 2" w:semiHidden="1" w:unhideWhenUsed="1"/>
-    <w:lsdException w:name="Note Level 3" w:semiHidden="1" w:unhideWhenUsed="1"/>
-    <w:lsdException w:name="Note Level 4" w:semiHidden="1" w:unhideWhenUsed="1"/>
-    <w:lsdException w:name="Note Level 5" w:semiHidden="1" w:unhideWhenUsed="1"/>
-    <w:lsdException w:name="Note Level 6" w:semiHidden="1" w:unhideWhenUsed="1"/>
-    <w:lsdException w:name="Note Level 7" w:semiHidden="1" w:unhideWhenUsed="1"/>
-    <w:lsdException w:name="Note Level 8" w:semiHidden="1" w:unhideWhenUsed="1"/>
-    <w:lsdException w:name="Note Level 9" w:semiHidden="1" w:unhideWhenUsed="1"/>
     <w:lsdException w:name="Placeholder Text" w:semiHidden="1"/>
     <w:lsdException w:name="No Spacing" w:uiPriority="1" w:qFormat="1"/>
     <w:lsdException w:name="Light Shading" w:uiPriority="60"/>
@@ -2293,7 +2408,7 @@
 </file>
 
 <file path=customXml/itemProps1.xml><?xml version="1.0" encoding="utf-8"?>
-<ds:datastoreItem xmlns:ds="http://schemas.openxmlformats.org/officeDocument/2006/customXml" ds:itemID="{B4206144-07BD-B346-9B28-3B616E91C17D}">
+<ds:datastoreItem xmlns:ds="http://schemas.openxmlformats.org/officeDocument/2006/customXml" ds:itemID="{EC029F14-E2F4-4897-80B9-0F955B42C3C0}">
   <ds:schemaRefs>
     <ds:schemaRef ds:uri="http://schemas.openxmlformats.org/officeDocument/2006/bibliography"/>
   </ds:schemaRefs>

</xml_diff>